<commit_message>
Add new SQL problems
</commit_message>
<xml_diff>
--- a/LeetCode_Design_I.docx
+++ b/LeetCode_Design_I.docx
@@ -19962,8 +19962,6 @@
         </w:rPr>
         <w:t>};</w:t>
       </w:r>
-      <w:bookmarkStart w:id="0" w:name="_GoBack"/>
-      <w:bookmarkEnd w:id="0"/>
     </w:p>
     <w:p>
       <w:pPr>
@@ -38591,18 +38589,6 @@
         </w:rPr>
         <w:t> </w:t>
       </w:r>
-    </w:p>
-    <w:p>
-      <w:pPr>
-        <w:shd w:val="clear" w:color="auto" w:fill="FFFFFF"/>
-        <w:spacing w:after="240" w:line="240" w:lineRule="auto"/>
-        <w:rPr>
-          <w:rFonts w:ascii="Segoe UI" w:eastAsia="Times New Roman" w:hAnsi="Segoe UI" w:cs="Segoe UI"/>
-          <w:color w:val="263238"/>
-          <w:sz w:val="21"/>
-          <w:szCs w:val="21"/>
-        </w:rPr>
-      </w:pPr>
       <w:r>
         <w:rPr>
           <w:rFonts w:ascii="Segoe UI" w:eastAsia="Times New Roman" w:hAnsi="Segoe UI" w:cs="Segoe UI"/>

</xml_diff>